<commit_message>
Student#3 requirements document updated
</commit_message>
<xml_diff>
--- a/reports/D02/Student #3/03 - Requirements - Student #3.docx
+++ b/reports/D02/Student #3/03 - Requirements - Student #3.docx
@@ -1031,7 +1031,13 @@
         </w:sdtPr>
         <w:sdtContent>
           <w:r>
-            <w:t xml:space="preserve">    </w:t>
+            <w:t xml:space="preserve"> </w:t>
+          </w:r>
+          <w:r>
+            <w:t>X</w:t>
+          </w:r>
+          <w:r>
+            <w:t xml:space="preserve">  </w:t>
           </w:r>
         </w:sdtContent>
       </w:sdt>
@@ -1148,7 +1154,13 @@
         </w:sdtPr>
         <w:sdtContent>
           <w:r>
-            <w:t xml:space="preserve">    </w:t>
+            <w:t xml:space="preserve">  </w:t>
+          </w:r>
+          <w:r>
+            <w:t>X</w:t>
+          </w:r>
+          <w:r>
+            <w:t xml:space="preserve">  </w:t>
           </w:r>
         </w:sdtContent>
       </w:sdt>
@@ -1314,7 +1326,13 @@
         </w:sdtPr>
         <w:sdtContent>
           <w:r>
-            <w:t xml:space="preserve">    </w:t>
+            <w:t xml:space="preserve">  </w:t>
+          </w:r>
+          <w:r>
+            <w:t>X</w:t>
+          </w:r>
+          <w:r>
+            <w:t xml:space="preserve">  </w:t>
           </w:r>
         </w:sdtContent>
       </w:sdt>
@@ -1513,7 +1531,13 @@
         </w:sdtPr>
         <w:sdtContent>
           <w:r>
-            <w:t xml:space="preserve">    </w:t>
+            <w:t xml:space="preserve">   </w:t>
+          </w:r>
+          <w:r>
+            <w:t>X</w:t>
+          </w:r>
+          <w:r>
+            <w:t xml:space="preserve"> </w:t>
           </w:r>
         </w:sdtContent>
       </w:sdt>
@@ -1558,7 +1582,13 @@
         </w:sdtPr>
         <w:sdtContent>
           <w:r>
-            <w:t xml:space="preserve">    </w:t>
+            <w:t xml:space="preserve">   </w:t>
+          </w:r>
+          <w:r>
+            <w:t>X</w:t>
+          </w:r>
+          <w:r>
+            <w:t xml:space="preserve"> </w:t>
           </w:r>
         </w:sdtContent>
       </w:sdt>
@@ -2644,7 +2674,19 @@
             <w:rPr>
               <w:lang w:val="en-US"/>
             </w:rPr>
-            <w:t xml:space="preserve">    </w:t>
+            <w:t xml:space="preserve"> </w:t>
+          </w:r>
+          <w:r>
+            <w:rPr>
+              <w:lang w:val="en-US"/>
+            </w:rPr>
+            <w:t>X</w:t>
+          </w:r>
+          <w:r>
+            <w:rPr>
+              <w:lang w:val="en-US"/>
+            </w:rPr>
+            <w:t xml:space="preserve"> </w:t>
           </w:r>
         </w:sdtContent>
       </w:sdt>
@@ -7291,23 +7333,11 @@
     <w:pitch w:val="variable"/>
     <w:sig w:usb0="E00002FF" w:usb1="2AC7FDFF" w:usb2="00000016" w:usb3="00000000" w:csb0="0002009F" w:csb1="00000000"/>
   </w:font>
-  <w:font w:name="Aptos">
-    <w:charset w:val="00"/>
-    <w:family w:val="swiss"/>
-    <w:pitch w:val="variable"/>
-    <w:sig w:usb0="20000287" w:usb1="00000003" w:usb2="00000000" w:usb3="00000000" w:csb0="0000019F" w:csb1="00000000"/>
-  </w:font>
   <w:font w:name="Yu Mincho">
     <w:charset w:val="80"/>
     <w:family w:val="roman"/>
     <w:pitch w:val="variable"/>
     <w:sig w:usb0="800002E7" w:usb1="2AC7FCFF" w:usb2="00000012" w:usb3="00000000" w:csb0="0002009F" w:csb1="00000000"/>
-  </w:font>
-  <w:font w:name="Aptos Display">
-    <w:charset w:val="00"/>
-    <w:family w:val="swiss"/>
-    <w:pitch w:val="variable"/>
-    <w:sig w:usb0="20000287" w:usb1="00000003" w:usb2="00000000" w:usb3="00000000" w:csb0="0000019F" w:csb1="00000000"/>
   </w:font>
 </w:fonts>
 </file>
@@ -7343,6 +7373,7 @@
     <w:rsid w:val="00367932"/>
     <w:rsid w:val="003936CA"/>
     <w:rsid w:val="003B0252"/>
+    <w:rsid w:val="003D260A"/>
     <w:rsid w:val="00446783"/>
     <w:rsid w:val="004D7778"/>
     <w:rsid w:val="00532E78"/>
@@ -7352,6 +7383,7 @@
     <w:rsid w:val="007826C3"/>
     <w:rsid w:val="008B1087"/>
     <w:rsid w:val="008D6165"/>
+    <w:rsid w:val="0094780B"/>
     <w:rsid w:val="00953D97"/>
     <w:rsid w:val="009D5AF9"/>
     <w:rsid w:val="00A222AC"/>

</xml_diff>